<commit_message>
Computer architecture lab1 done
</commit_message>
<xml_diff>
--- a/Семестр 5/СИИ/Отчёт.docx
+++ b/Семестр 5/СИИ/Отчёт.docx
@@ -401,7 +401,6 @@
           <w:bCs/>
           <w:sz w:val="32"/>
           <w:szCs w:val="32"/>
-          <w:lang w:val="en-US"/>
         </w:rPr>
       </w:pPr>
       <w:r>
@@ -412,8 +411,9 @@
           <w:sz w:val="32"/>
           <w:szCs w:val="32"/>
         </w:rPr>
-        <w:t>ЛАБОРАТОРНАЯ РАБОТА №1</w:t>
-      </w:r>
+        <w:t xml:space="preserve">ЛАБОРАТОРНАЯ РАБОТА </w:t>
+      </w:r>
+      <w:proofErr w:type="gramStart"/>
       <w:r>
         <w:rPr>
           <w:rFonts w:ascii="Times New Roman" w:hAnsi="Times New Roman" w:cs="Times New Roman"/>
@@ -421,10 +421,20 @@
           <w:bCs/>
           <w:sz w:val="32"/>
           <w:szCs w:val="32"/>
-          <w:lang w:val="en-US"/>
+        </w:rPr>
+        <w:t>№1</w:t>
+      </w:r>
+      <w:r>
+        <w:rPr>
+          <w:rFonts w:ascii="Times New Roman" w:hAnsi="Times New Roman" w:cs="Times New Roman"/>
+          <w:b/>
+          <w:bCs/>
+          <w:sz w:val="32"/>
+          <w:szCs w:val="32"/>
         </w:rPr>
         <w:t>-3</w:t>
       </w:r>
+      <w:proofErr w:type="gramEnd"/>
     </w:p>
     <w:p>
       <w:pPr>
@@ -815,6 +825,7 @@
           <w:i/>
           <w:sz w:val="24"/>
           <w:szCs w:val="24"/>
+          <w:lang w:val="en-US"/>
         </w:rPr>
       </w:pPr>
       <w:r>
@@ -824,7 +835,17 @@
           <w:sz w:val="24"/>
           <w:szCs w:val="24"/>
         </w:rPr>
-        <w:t>Выполнил:</w:t>
+        <w:t>Выполнил</w:t>
+      </w:r>
+      <w:r>
+        <w:rPr>
+          <w:rFonts w:ascii="Times New Roman" w:hAnsi="Times New Roman" w:cs="Times New Roman"/>
+          <w:i/>
+          <w:sz w:val="24"/>
+          <w:szCs w:val="24"/>
+          <w:lang w:val="en-US"/>
+        </w:rPr>
+        <w:t>:</w:t>
       </w:r>
     </w:p>
     <w:p>
@@ -1001,13 +1022,23 @@
           <w:szCs w:val="24"/>
         </w:rPr>
       </w:pPr>
-      <w:r>
-        <w:rPr>
-          <w:rFonts w:ascii="Times New Roman" w:hAnsi="Times New Roman" w:cs="Times New Roman"/>
-          <w:sz w:val="24"/>
-          <w:szCs w:val="24"/>
-        </w:rPr>
-        <w:t>Кугаевских Александр Владимирович</w:t>
+      <w:proofErr w:type="spellStart"/>
+      <w:r>
+        <w:rPr>
+          <w:rFonts w:ascii="Times New Roman" w:hAnsi="Times New Roman" w:cs="Times New Roman"/>
+          <w:sz w:val="24"/>
+          <w:szCs w:val="24"/>
+        </w:rPr>
+        <w:t>Кугаевских</w:t>
+      </w:r>
+      <w:proofErr w:type="spellEnd"/>
+      <w:r>
+        <w:rPr>
+          <w:rFonts w:ascii="Times New Roman" w:hAnsi="Times New Roman" w:cs="Times New Roman"/>
+          <w:sz w:val="24"/>
+          <w:szCs w:val="24"/>
+        </w:rPr>
+        <w:t xml:space="preserve"> Александр Владимирович</w:t>
       </w:r>
     </w:p>
     <w:p>
@@ -1111,7 +1142,7 @@
           <w:noProof/>
         </w:rPr>
         <w:drawing>
-          <wp:inline distT="0" distB="0" distL="0" distR="0" wp14:anchorId="1F0A6643" wp14:editId="601A2033">
+          <wp:inline distT="0" distB="0" distL="0" distR="0" wp14:anchorId="1F0A6643" wp14:editId="54841083">
             <wp:extent cx="2918460" cy="457200"/>
             <wp:effectExtent l="0" t="0" r="0" b="0"/>
             <wp:docPr id="1" name="Рисунок 1" descr="Описание: Macintosh HD:Users:3wfrer:Documents:ENDY works:ИТМО:ITMO_black-01.png"/>
@@ -1209,39 +1240,7 @@
           <w:sz w:val="24"/>
           <w:szCs w:val="24"/>
         </w:rPr>
-        <w:t xml:space="preserve">Целью </w:t>
-      </w:r>
-      <w:r>
-        <w:rPr>
-          <w:rFonts w:ascii="Times New Roman" w:hAnsi="Times New Roman" w:cs="Times New Roman"/>
-          <w:sz w:val="24"/>
-          <w:szCs w:val="24"/>
-        </w:rPr>
-        <w:t xml:space="preserve">первого блока лабораторных работ </w:t>
-      </w:r>
-      <w:r>
-        <w:rPr>
-          <w:rFonts w:ascii="Times New Roman" w:hAnsi="Times New Roman" w:cs="Times New Roman"/>
-          <w:sz w:val="24"/>
-          <w:szCs w:val="24"/>
-        </w:rPr>
-        <w:t xml:space="preserve">является разработка </w:t>
-      </w:r>
-      <w:r>
-        <w:rPr>
-          <w:rFonts w:ascii="Times New Roman" w:hAnsi="Times New Roman" w:cs="Times New Roman"/>
-          <w:sz w:val="24"/>
-          <w:szCs w:val="24"/>
-        </w:rPr>
-        <w:t xml:space="preserve">базы знаний, онтологии и </w:t>
-      </w:r>
-      <w:r>
-        <w:rPr>
-          <w:rFonts w:ascii="Times New Roman" w:hAnsi="Times New Roman" w:cs="Times New Roman"/>
-          <w:sz w:val="24"/>
-          <w:szCs w:val="24"/>
-        </w:rPr>
-        <w:t>программы, которая будет использовать базу знаний или онтологию для предоставления рекомендаций на основе введенных пользователем данных.</w:t>
+        <w:t>Целью первого блока лабораторных работ является разработка базы знаний, онтологии и программы, которая будет использовать базу знаний или онтологию для предоставления рекомендаций на основе введенных пользователем данных.</w:t>
       </w:r>
     </w:p>
     <w:p>
@@ -1314,15 +1313,7 @@
           <w:sz w:val="24"/>
           <w:szCs w:val="24"/>
         </w:rPr>
-        <w:t>Корректно обрабатывать ввод пользователя</w:t>
-      </w:r>
-      <w:r>
-        <w:rPr>
-          <w:rFonts w:ascii="Times New Roman" w:hAnsi="Times New Roman" w:cs="Times New Roman"/>
-          <w:sz w:val="24"/>
-          <w:szCs w:val="24"/>
-        </w:rPr>
-        <w:t>.</w:t>
+        <w:t>Корректно обрабатывать ввод пользователя.</w:t>
       </w:r>
     </w:p>
     <w:p>
@@ -1344,15 +1335,7 @@
           <w:sz w:val="24"/>
           <w:szCs w:val="24"/>
         </w:rPr>
-        <w:t>Поддерживать несколько видов входных строк</w:t>
-      </w:r>
-      <w:r>
-        <w:rPr>
-          <w:rFonts w:ascii="Times New Roman" w:hAnsi="Times New Roman" w:cs="Times New Roman"/>
-          <w:sz w:val="24"/>
-          <w:szCs w:val="24"/>
-        </w:rPr>
-        <w:t>.</w:t>
+        <w:t>Поддерживать несколько видов входных строк.</w:t>
       </w:r>
     </w:p>
     <w:p>
@@ -1374,15 +1357,7 @@
           <w:sz w:val="24"/>
           <w:szCs w:val="24"/>
         </w:rPr>
-        <w:t>В случае некорректного ввода известить пользователя</w:t>
-      </w:r>
-      <w:r>
-        <w:rPr>
-          <w:rFonts w:ascii="Times New Roman" w:hAnsi="Times New Roman" w:cs="Times New Roman"/>
-          <w:sz w:val="24"/>
-          <w:szCs w:val="24"/>
-        </w:rPr>
-        <w:t>.</w:t>
+        <w:t>В случае некорректного ввода известить пользователя.</w:t>
       </w:r>
     </w:p>
     <w:p>
@@ -1404,15 +1379,7 @@
           <w:sz w:val="24"/>
           <w:szCs w:val="24"/>
         </w:rPr>
-        <w:t>Иметь возможность к расширению как инфраструктуры, так и базы знаний</w:t>
-      </w:r>
-      <w:r>
-        <w:rPr>
-          <w:rFonts w:ascii="Times New Roman" w:hAnsi="Times New Roman" w:cs="Times New Roman"/>
-          <w:sz w:val="24"/>
-          <w:szCs w:val="24"/>
-        </w:rPr>
-        <w:t>.</w:t>
+        <w:t>Иметь возможность к расширению как инфраструктуры, так и базы знаний.</w:t>
       </w:r>
     </w:p>
     <w:p>
@@ -1434,15 +1401,7 @@
           <w:sz w:val="24"/>
           <w:szCs w:val="24"/>
         </w:rPr>
-        <w:t>При запуске приложения инициализировать базу знаний самостоятельно</w:t>
-      </w:r>
-      <w:r>
-        <w:rPr>
-          <w:rFonts w:ascii="Times New Roman" w:hAnsi="Times New Roman" w:cs="Times New Roman"/>
-          <w:sz w:val="24"/>
-          <w:szCs w:val="24"/>
-        </w:rPr>
-        <w:t>.</w:t>
+        <w:t>При запуске приложения инициализировать базу знаний самостоятельно.</w:t>
       </w:r>
     </w:p>
     <w:p>
@@ -1483,6 +1442,7 @@
         </w:rPr>
         <w:t xml:space="preserve">База знаний должна основываться на информации про игру </w:t>
       </w:r>
+      <w:proofErr w:type="gramStart"/>
       <w:r>
         <w:rPr>
           <w:rFonts w:ascii="Times New Roman" w:hAnsi="Times New Roman" w:cs="Times New Roman"/>
@@ -1509,6 +1469,7 @@
         </w:rPr>
         <w:t>GO</w:t>
       </w:r>
+      <w:proofErr w:type="gramEnd"/>
     </w:p>
     <w:p>
       <w:pPr>
@@ -1609,7 +1570,6 @@
           <w:rFonts w:ascii="Times New Roman" w:hAnsi="Times New Roman" w:cs="Times New Roman"/>
           <w:sz w:val="24"/>
           <w:szCs w:val="24"/>
-          <w:shd w:val="clear" w:color="auto" w:fill="343541"/>
         </w:rPr>
         <w:t xml:space="preserve"> </w:t>
       </w:r>
@@ -1637,7 +1597,25 @@
           <w:sz w:val="24"/>
           <w:szCs w:val="24"/>
         </w:rPr>
-        <w:t>База Знаний (Knowledge Base)</w:t>
+        <w:t>База Знаний (</w:t>
+      </w:r>
+      <w:proofErr w:type="spellStart"/>
+      <w:r>
+        <w:rPr>
+          <w:rFonts w:ascii="Times New Roman" w:hAnsi="Times New Roman" w:cs="Times New Roman"/>
+          <w:sz w:val="24"/>
+          <w:szCs w:val="24"/>
+        </w:rPr>
+        <w:t>Knowledge</w:t>
+      </w:r>
+      <w:proofErr w:type="spellEnd"/>
+      <w:r>
+        <w:rPr>
+          <w:rFonts w:ascii="Times New Roman" w:hAnsi="Times New Roman" w:cs="Times New Roman"/>
+          <w:sz w:val="24"/>
+          <w:szCs w:val="24"/>
+        </w:rPr>
+        <w:t xml:space="preserve"> Base)</w:t>
       </w:r>
       <w:r>
         <w:rPr>
@@ -1674,16 +1652,7 @@
           <w:szCs w:val="24"/>
           <w:lang w:eastAsia="ru-RU"/>
         </w:rPr>
-        <w:t>: это</w:t>
-      </w:r>
-      <w:r>
-        <w:rPr>
-          <w:rFonts w:ascii="Times New Roman" w:hAnsi="Times New Roman" w:cs="Times New Roman"/>
-          <w:sz w:val="24"/>
-          <w:szCs w:val="24"/>
-          <w:lang w:eastAsia="ru-RU"/>
-        </w:rPr>
-        <w:t xml:space="preserve"> информация или факты о предметной области, которые хранятся в базе знаний.</w:t>
+        <w:t>: это информация или факты о предметной области, которые хранятся в базе знаний.</w:t>
       </w:r>
     </w:p>
     <w:p>
@@ -1811,7 +1780,25 @@
           <w:sz w:val="24"/>
           <w:szCs w:val="24"/>
         </w:rPr>
-        <w:t>Онтология (Ontology)</w:t>
+        <w:t>Онтология (</w:t>
+      </w:r>
+      <w:proofErr w:type="spellStart"/>
+      <w:r>
+        <w:rPr>
+          <w:rFonts w:ascii="Times New Roman" w:hAnsi="Times New Roman" w:cs="Times New Roman"/>
+          <w:sz w:val="24"/>
+          <w:szCs w:val="24"/>
+        </w:rPr>
+        <w:t>Ontology</w:t>
+      </w:r>
+      <w:proofErr w:type="spellEnd"/>
+      <w:r>
+        <w:rPr>
+          <w:rFonts w:ascii="Times New Roman" w:hAnsi="Times New Roman" w:cs="Times New Roman"/>
+          <w:sz w:val="24"/>
+          <w:szCs w:val="24"/>
+        </w:rPr>
+        <w:t>)</w:t>
       </w:r>
       <w:r>
         <w:rPr>
@@ -2004,15 +1991,7 @@
           <w:sz w:val="24"/>
           <w:szCs w:val="24"/>
         </w:rPr>
-        <w:t>Организация информации: как</w:t>
-      </w:r>
-      <w:r>
-        <w:rPr>
-          <w:rFonts w:ascii="Times New Roman" w:hAnsi="Times New Roman" w:cs="Times New Roman"/>
-          <w:sz w:val="24"/>
-          <w:szCs w:val="24"/>
-        </w:rPr>
-        <w:t xml:space="preserve"> онтология, так и база знаний используются для организации и структурирования информации. Онтология определяет семантическую структуру данных, в то время как база знаний хранит и обрабатывает факты и знания.</w:t>
+        <w:t>Организация информации: как онтология, так и база знаний используются для организации и структурирования информации. Онтология определяет семантическую структуру данных, в то время как база знаний хранит и обрабатывает факты и знания.</w:t>
       </w:r>
     </w:p>
     <w:p>
@@ -2030,15 +2009,7 @@
           <w:sz w:val="24"/>
           <w:szCs w:val="24"/>
         </w:rPr>
-        <w:t>Использование в информационных системах</w:t>
-      </w:r>
-      <w:r>
-        <w:rPr>
-          <w:rFonts w:ascii="Times New Roman" w:hAnsi="Times New Roman" w:cs="Times New Roman"/>
-          <w:sz w:val="24"/>
-          <w:szCs w:val="24"/>
-        </w:rPr>
-        <w:t>: Оба понятия активно применяются в информационных системах и искусственном интеллекте для эффективного управления и анализа данными.</w:t>
+        <w:t>Использование в информационных системах: Оба понятия активно применяются в информационных системах и искусственном интеллекте для эффективного управления и анализа данными.</w:t>
       </w:r>
     </w:p>
     <w:p>
@@ -2083,15 +2054,7 @@
           <w:sz w:val="24"/>
           <w:szCs w:val="24"/>
         </w:rPr>
-        <w:t>Абстракция и структура</w:t>
-      </w:r>
-      <w:r>
-        <w:rPr>
-          <w:rFonts w:ascii="Times New Roman" w:hAnsi="Times New Roman" w:cs="Times New Roman"/>
-          <w:sz w:val="24"/>
-          <w:szCs w:val="24"/>
-        </w:rPr>
-        <w:t>: Онтология более абстрактна и описывает концепции и их отношения в предметной области, в то время как база знаний фокусируется на конкретных данных и фактах.</w:t>
+        <w:t>Абстракция и структура: Онтология более абстрактна и описывает концепции и их отношения в предметной области, в то время как база знаний фокусируется на конкретных данных и фактах.</w:t>
       </w:r>
     </w:p>
     <w:p>
@@ -2109,15 +2072,7 @@
           <w:sz w:val="24"/>
           <w:szCs w:val="24"/>
         </w:rPr>
-        <w:t>Семантика</w:t>
-      </w:r>
-      <w:r>
-        <w:rPr>
-          <w:rFonts w:ascii="Times New Roman" w:hAnsi="Times New Roman" w:cs="Times New Roman"/>
-          <w:sz w:val="24"/>
-          <w:szCs w:val="24"/>
-        </w:rPr>
-        <w:t>: Онтология уделяет особое внимание семантике и смыслу данных, в то время как база знаний может содержать данные без явного определения семантики.</w:t>
+        <w:t>Семантика: Онтология уделяет особое внимание семантике и смыслу данных, в то время как база знаний может содержать данные без явного определения семантики.</w:t>
       </w:r>
     </w:p>
     <w:p>
@@ -2135,15 +2090,7 @@
           <w:sz w:val="24"/>
           <w:szCs w:val="24"/>
         </w:rPr>
-        <w:t>Цель</w:t>
-      </w:r>
-      <w:r>
-        <w:rPr>
-          <w:rFonts w:ascii="Times New Roman" w:hAnsi="Times New Roman" w:cs="Times New Roman"/>
-          <w:sz w:val="24"/>
-          <w:szCs w:val="24"/>
-        </w:rPr>
-        <w:t>: Онтология используется для обеспечения семантической интерпретации данных, в то время как база знаний служит для хранения и доступа к информации.</w:t>
+        <w:t>Цель: Онтология используется для обеспечения семантической интерпретации данных, в то время как база знаний служит для хранения и доступа к информации.</w:t>
       </w:r>
     </w:p>
     <w:p>
@@ -2188,13 +2135,95 @@
           <w:szCs w:val="32"/>
         </w:rPr>
       </w:pPr>
-      <w:r>
-        <w:rPr>
-          <w:rFonts w:ascii="Times New Roman" w:hAnsi="Times New Roman" w:cs="Times New Roman"/>
-          <w:sz w:val="24"/>
-          <w:szCs w:val="24"/>
-        </w:rPr>
-        <w:t>Prolog (Programming in Logic) - это декларативный язык программирования, который используется для решения задач искусственного интеллекта и логического программирования. Prolog основан на логике первого порядка и предназначен для решения задач, в которых логические отношения и правила играют ключевую роль.</w:t>
+      <w:proofErr w:type="spellStart"/>
+      <w:r>
+        <w:rPr>
+          <w:rFonts w:ascii="Times New Roman" w:hAnsi="Times New Roman" w:cs="Times New Roman"/>
+          <w:sz w:val="24"/>
+          <w:szCs w:val="24"/>
+        </w:rPr>
+        <w:t>Prolog</w:t>
+      </w:r>
+      <w:proofErr w:type="spellEnd"/>
+      <w:r>
+        <w:rPr>
+          <w:rFonts w:ascii="Times New Roman" w:hAnsi="Times New Roman" w:cs="Times New Roman"/>
+          <w:sz w:val="24"/>
+          <w:szCs w:val="24"/>
+        </w:rPr>
+        <w:t xml:space="preserve"> (</w:t>
+      </w:r>
+      <w:proofErr w:type="spellStart"/>
+      <w:r>
+        <w:rPr>
+          <w:rFonts w:ascii="Times New Roman" w:hAnsi="Times New Roman" w:cs="Times New Roman"/>
+          <w:sz w:val="24"/>
+          <w:szCs w:val="24"/>
+        </w:rPr>
+        <w:t>Programming</w:t>
+      </w:r>
+      <w:proofErr w:type="spellEnd"/>
+      <w:r>
+        <w:rPr>
+          <w:rFonts w:ascii="Times New Roman" w:hAnsi="Times New Roman" w:cs="Times New Roman"/>
+          <w:sz w:val="24"/>
+          <w:szCs w:val="24"/>
+        </w:rPr>
+        <w:t xml:space="preserve"> </w:t>
+      </w:r>
+      <w:proofErr w:type="spellStart"/>
+      <w:r>
+        <w:rPr>
+          <w:rFonts w:ascii="Times New Roman" w:hAnsi="Times New Roman" w:cs="Times New Roman"/>
+          <w:sz w:val="24"/>
+          <w:szCs w:val="24"/>
+        </w:rPr>
+        <w:t>in</w:t>
+      </w:r>
+      <w:proofErr w:type="spellEnd"/>
+      <w:r>
+        <w:rPr>
+          <w:rFonts w:ascii="Times New Roman" w:hAnsi="Times New Roman" w:cs="Times New Roman"/>
+          <w:sz w:val="24"/>
+          <w:szCs w:val="24"/>
+        </w:rPr>
+        <w:t xml:space="preserve"> Logic) </w:t>
+      </w:r>
+      <w:proofErr w:type="gramStart"/>
+      <w:r>
+        <w:rPr>
+          <w:rFonts w:ascii="Times New Roman" w:hAnsi="Times New Roman" w:cs="Times New Roman"/>
+          <w:sz w:val="24"/>
+          <w:szCs w:val="24"/>
+        </w:rPr>
+        <w:t>- это</w:t>
+      </w:r>
+      <w:proofErr w:type="gramEnd"/>
+      <w:r>
+        <w:rPr>
+          <w:rFonts w:ascii="Times New Roman" w:hAnsi="Times New Roman" w:cs="Times New Roman"/>
+          <w:sz w:val="24"/>
+          <w:szCs w:val="24"/>
+        </w:rPr>
+        <w:t xml:space="preserve"> декларативный язык программирования, который используется для решения задач искусственного интеллекта и логического программирования. </w:t>
+      </w:r>
+      <w:proofErr w:type="spellStart"/>
+      <w:r>
+        <w:rPr>
+          <w:rFonts w:ascii="Times New Roman" w:hAnsi="Times New Roman" w:cs="Times New Roman"/>
+          <w:sz w:val="24"/>
+          <w:szCs w:val="24"/>
+        </w:rPr>
+        <w:t>Prolog</w:t>
+      </w:r>
+      <w:proofErr w:type="spellEnd"/>
+      <w:r>
+        <w:rPr>
+          <w:rFonts w:ascii="Times New Roman" w:hAnsi="Times New Roman" w:cs="Times New Roman"/>
+          <w:sz w:val="24"/>
+          <w:szCs w:val="24"/>
+        </w:rPr>
+        <w:t xml:space="preserve"> основан на логике первого порядка и предназначен для решения задач, в которых логические отношения и правила играют ключевую роль.</w:t>
       </w:r>
     </w:p>
     <w:p>
@@ -2240,6 +2269,7 @@
           </w:rPr>
           <w:t>.</w:t>
         </w:r>
+        <w:proofErr w:type="spellStart"/>
         <w:r>
           <w:rPr>
             <w:rStyle w:val="a6"/>
@@ -2248,6 +2278,7 @@
           </w:rPr>
           <w:t>swi</w:t>
         </w:r>
+        <w:proofErr w:type="spellEnd"/>
         <w:r>
           <w:rPr>
             <w:rStyle w:val="a6"/>
@@ -2355,8 +2386,18 @@
           <w:szCs w:val="28"/>
         </w:rPr>
         <w:lastRenderedPageBreak/>
-        <w:t>Реализация системы искусственного интеллекта на Prolog</w:t>
-      </w:r>
+        <w:t xml:space="preserve">Реализация системы искусственного интеллекта на </w:t>
+      </w:r>
+      <w:proofErr w:type="spellStart"/>
+      <w:r>
+        <w:rPr>
+          <w:rFonts w:ascii="Times New Roman" w:hAnsi="Times New Roman" w:cs="Times New Roman"/>
+          <w:sz w:val="28"/>
+          <w:szCs w:val="28"/>
+        </w:rPr>
+        <w:t>Prolog</w:t>
+      </w:r>
+      <w:proofErr w:type="spellEnd"/>
     </w:p>
     <w:p>
       <w:pPr>
@@ -2670,33 +2711,44 @@
           <w:lang w:val="en-US"/>
         </w:rPr>
       </w:pPr>
-      <w:r>
-        <w:rPr>
-          <w:rFonts w:ascii="Times New Roman" w:hAnsi="Times New Roman" w:cs="Times New Roman"/>
-          <w:lang w:val="en-US"/>
-        </w:rPr>
-        <w:t>is_terrorist(Character):-</w:t>
-      </w:r>
-    </w:p>
-    <w:p>
-      <w:pPr>
-        <w:rPr>
-          <w:rFonts w:ascii="Times New Roman" w:hAnsi="Times New Roman" w:cs="Times New Roman"/>
-          <w:lang w:val="en-US"/>
-        </w:rPr>
-      </w:pPr>
-      <w:r>
-        <w:rPr>
-          <w:rFonts w:ascii="Times New Roman" w:hAnsi="Times New Roman" w:cs="Times New Roman"/>
-          <w:lang w:val="en-US"/>
-        </w:rPr>
-        <w:t xml:space="preserve">     active_player(Character),</w:t>
-      </w:r>
-    </w:p>
-    <w:p>
-      <w:pPr>
-        <w:rPr>
-          <w:rFonts w:ascii="Times New Roman" w:hAnsi="Times New Roman" w:cs="Times New Roman"/>
+      <w:proofErr w:type="spellStart"/>
+      <w:r>
+        <w:rPr>
+          <w:rFonts w:ascii="Times New Roman" w:hAnsi="Times New Roman" w:cs="Times New Roman"/>
+          <w:lang w:val="en-US"/>
+        </w:rPr>
+        <w:t>is_</w:t>
+      </w:r>
+      <w:proofErr w:type="gramStart"/>
+      <w:r>
+        <w:rPr>
+          <w:rFonts w:ascii="Times New Roman" w:hAnsi="Times New Roman" w:cs="Times New Roman"/>
+          <w:lang w:val="en-US"/>
+        </w:rPr>
+        <w:t>terrorist</w:t>
+      </w:r>
+      <w:proofErr w:type="spellEnd"/>
+      <w:r>
+        <w:rPr>
+          <w:rFonts w:ascii="Times New Roman" w:hAnsi="Times New Roman" w:cs="Times New Roman"/>
+          <w:lang w:val="en-US"/>
+        </w:rPr>
+        <w:t>(</w:t>
+      </w:r>
+      <w:proofErr w:type="gramEnd"/>
+      <w:r>
+        <w:rPr>
+          <w:rFonts w:ascii="Times New Roman" w:hAnsi="Times New Roman" w:cs="Times New Roman"/>
+          <w:lang w:val="en-US"/>
+        </w:rPr>
+        <w:t>Character):-</w:t>
+      </w:r>
+    </w:p>
+    <w:p>
+      <w:pPr>
+        <w:rPr>
+          <w:rFonts w:ascii="Times New Roman" w:hAnsi="Times New Roman" w:cs="Times New Roman"/>
+          <w:lang w:val="en-US"/>
         </w:rPr>
       </w:pPr>
       <w:r>
@@ -2706,76 +2758,279 @@
         </w:rPr>
         <w:t xml:space="preserve">     </w:t>
       </w:r>
-      <w:r>
-        <w:rPr>
-          <w:rFonts w:ascii="Times New Roman" w:hAnsi="Times New Roman" w:cs="Times New Roman"/>
-        </w:rPr>
-        <w:t>player_team(Character, terrorists).</w:t>
-      </w:r>
-    </w:p>
-    <w:p>
-      <w:pPr>
-        <w:rPr>
-          <w:rFonts w:ascii="Times New Roman" w:hAnsi="Times New Roman" w:cs="Times New Roman"/>
-        </w:rPr>
-      </w:pPr>
-    </w:p>
-    <w:p>
-      <w:pPr>
-        <w:rPr>
-          <w:rFonts w:ascii="Times New Roman" w:hAnsi="Times New Roman" w:cs="Times New Roman"/>
-        </w:rPr>
-      </w:pPr>
-      <w:r>
-        <w:rPr>
-          <w:rFonts w:ascii="Times New Roman" w:hAnsi="Times New Roman" w:cs="Times New Roman"/>
-        </w:rPr>
-        <w:t>%Правило о принадлежности к контртеррористам</w:t>
-      </w:r>
-    </w:p>
-    <w:p>
-      <w:pPr>
-        <w:rPr>
-          <w:rFonts w:ascii="Times New Roman" w:hAnsi="Times New Roman" w:cs="Times New Roman"/>
-          <w:lang w:val="en-US"/>
-        </w:rPr>
-      </w:pPr>
-      <w:r>
-        <w:rPr>
-          <w:rFonts w:ascii="Times New Roman" w:hAnsi="Times New Roman" w:cs="Times New Roman"/>
-          <w:lang w:val="en-US"/>
-        </w:rPr>
-        <w:t>is_counterterrorist(Character):-</w:t>
-      </w:r>
-    </w:p>
-    <w:p>
-      <w:pPr>
-        <w:rPr>
-          <w:rFonts w:ascii="Times New Roman" w:hAnsi="Times New Roman" w:cs="Times New Roman"/>
-          <w:lang w:val="en-US"/>
-        </w:rPr>
-      </w:pPr>
-      <w:r>
-        <w:rPr>
-          <w:rFonts w:ascii="Times New Roman" w:hAnsi="Times New Roman" w:cs="Times New Roman"/>
-          <w:lang w:val="en-US"/>
-        </w:rPr>
-        <w:t xml:space="preserve">     active_player(Character),</w:t>
-      </w:r>
-    </w:p>
-    <w:p>
-      <w:pPr>
-        <w:rPr>
-          <w:rFonts w:ascii="Times New Roman" w:hAnsi="Times New Roman" w:cs="Times New Roman"/>
-          <w:lang w:val="en-US"/>
-        </w:rPr>
-      </w:pPr>
-      <w:r>
-        <w:rPr>
-          <w:rFonts w:ascii="Times New Roman" w:hAnsi="Times New Roman" w:cs="Times New Roman"/>
-          <w:lang w:val="en-US"/>
-        </w:rPr>
-        <w:t xml:space="preserve">     player_team(Character, counterterrorists).</w:t>
+      <w:proofErr w:type="spellStart"/>
+      <w:r>
+        <w:rPr>
+          <w:rFonts w:ascii="Times New Roman" w:hAnsi="Times New Roman" w:cs="Times New Roman"/>
+          <w:lang w:val="en-US"/>
+        </w:rPr>
+        <w:t>active_</w:t>
+      </w:r>
+      <w:proofErr w:type="gramStart"/>
+      <w:r>
+        <w:rPr>
+          <w:rFonts w:ascii="Times New Roman" w:hAnsi="Times New Roman" w:cs="Times New Roman"/>
+          <w:lang w:val="en-US"/>
+        </w:rPr>
+        <w:t>player</w:t>
+      </w:r>
+      <w:proofErr w:type="spellEnd"/>
+      <w:r>
+        <w:rPr>
+          <w:rFonts w:ascii="Times New Roman" w:hAnsi="Times New Roman" w:cs="Times New Roman"/>
+          <w:lang w:val="en-US"/>
+        </w:rPr>
+        <w:t>(</w:t>
+      </w:r>
+      <w:proofErr w:type="gramEnd"/>
+      <w:r>
+        <w:rPr>
+          <w:rFonts w:ascii="Times New Roman" w:hAnsi="Times New Roman" w:cs="Times New Roman"/>
+          <w:lang w:val="en-US"/>
+        </w:rPr>
+        <w:t>Character),</w:t>
+      </w:r>
+    </w:p>
+    <w:p>
+      <w:pPr>
+        <w:rPr>
+          <w:rFonts w:ascii="Times New Roman" w:hAnsi="Times New Roman" w:cs="Times New Roman"/>
+        </w:rPr>
+      </w:pPr>
+      <w:r>
+        <w:rPr>
+          <w:rFonts w:ascii="Times New Roman" w:hAnsi="Times New Roman" w:cs="Times New Roman"/>
+          <w:lang w:val="en-US"/>
+        </w:rPr>
+        <w:t xml:space="preserve">     </w:t>
+      </w:r>
+      <w:proofErr w:type="spellStart"/>
+      <w:r>
+        <w:rPr>
+          <w:rFonts w:ascii="Times New Roman" w:hAnsi="Times New Roman" w:cs="Times New Roman"/>
+        </w:rPr>
+        <w:t>player_</w:t>
+      </w:r>
+      <w:proofErr w:type="gramStart"/>
+      <w:r>
+        <w:rPr>
+          <w:rFonts w:ascii="Times New Roman" w:hAnsi="Times New Roman" w:cs="Times New Roman"/>
+        </w:rPr>
+        <w:t>team</w:t>
+      </w:r>
+      <w:proofErr w:type="spellEnd"/>
+      <w:r>
+        <w:rPr>
+          <w:rFonts w:ascii="Times New Roman" w:hAnsi="Times New Roman" w:cs="Times New Roman"/>
+        </w:rPr>
+        <w:t>(</w:t>
+      </w:r>
+      <w:proofErr w:type="spellStart"/>
+      <w:proofErr w:type="gramEnd"/>
+      <w:r>
+        <w:rPr>
+          <w:rFonts w:ascii="Times New Roman" w:hAnsi="Times New Roman" w:cs="Times New Roman"/>
+        </w:rPr>
+        <w:t>Character</w:t>
+      </w:r>
+      <w:proofErr w:type="spellEnd"/>
+      <w:r>
+        <w:rPr>
+          <w:rFonts w:ascii="Times New Roman" w:hAnsi="Times New Roman" w:cs="Times New Roman"/>
+        </w:rPr>
+        <w:t xml:space="preserve">, </w:t>
+      </w:r>
+      <w:proofErr w:type="spellStart"/>
+      <w:r>
+        <w:rPr>
+          <w:rFonts w:ascii="Times New Roman" w:hAnsi="Times New Roman" w:cs="Times New Roman"/>
+        </w:rPr>
+        <w:t>terrorists</w:t>
+      </w:r>
+      <w:proofErr w:type="spellEnd"/>
+      <w:r>
+        <w:rPr>
+          <w:rFonts w:ascii="Times New Roman" w:hAnsi="Times New Roman" w:cs="Times New Roman"/>
+        </w:rPr>
+        <w:t>).</w:t>
+      </w:r>
+    </w:p>
+    <w:p>
+      <w:pPr>
+        <w:rPr>
+          <w:rFonts w:ascii="Times New Roman" w:hAnsi="Times New Roman" w:cs="Times New Roman"/>
+        </w:rPr>
+      </w:pPr>
+    </w:p>
+    <w:p>
+      <w:pPr>
+        <w:rPr>
+          <w:rFonts w:ascii="Times New Roman" w:hAnsi="Times New Roman" w:cs="Times New Roman"/>
+        </w:rPr>
+      </w:pPr>
+      <w:r>
+        <w:rPr>
+          <w:rFonts w:ascii="Times New Roman" w:hAnsi="Times New Roman" w:cs="Times New Roman"/>
+        </w:rPr>
+        <w:t xml:space="preserve">%Правило о принадлежности к </w:t>
+      </w:r>
+      <w:proofErr w:type="spellStart"/>
+      <w:r>
+        <w:rPr>
+          <w:rFonts w:ascii="Times New Roman" w:hAnsi="Times New Roman" w:cs="Times New Roman"/>
+        </w:rPr>
+        <w:t>контртеррористам</w:t>
+      </w:r>
+      <w:proofErr w:type="spellEnd"/>
+    </w:p>
+    <w:p>
+      <w:pPr>
+        <w:rPr>
+          <w:rFonts w:ascii="Times New Roman" w:hAnsi="Times New Roman" w:cs="Times New Roman"/>
+          <w:lang w:val="en-US"/>
+        </w:rPr>
+      </w:pPr>
+      <w:proofErr w:type="spellStart"/>
+      <w:r>
+        <w:rPr>
+          <w:rFonts w:ascii="Times New Roman" w:hAnsi="Times New Roman" w:cs="Times New Roman"/>
+          <w:lang w:val="en-US"/>
+        </w:rPr>
+        <w:t>is_</w:t>
+      </w:r>
+      <w:proofErr w:type="gramStart"/>
+      <w:r>
+        <w:rPr>
+          <w:rFonts w:ascii="Times New Roman" w:hAnsi="Times New Roman" w:cs="Times New Roman"/>
+          <w:lang w:val="en-US"/>
+        </w:rPr>
+        <w:t>counterterrorist</w:t>
+      </w:r>
+      <w:proofErr w:type="spellEnd"/>
+      <w:r>
+        <w:rPr>
+          <w:rFonts w:ascii="Times New Roman" w:hAnsi="Times New Roman" w:cs="Times New Roman"/>
+          <w:lang w:val="en-US"/>
+        </w:rPr>
+        <w:t>(</w:t>
+      </w:r>
+      <w:proofErr w:type="gramEnd"/>
+      <w:r>
+        <w:rPr>
+          <w:rFonts w:ascii="Times New Roman" w:hAnsi="Times New Roman" w:cs="Times New Roman"/>
+          <w:lang w:val="en-US"/>
+        </w:rPr>
+        <w:t>Character):-</w:t>
+      </w:r>
+    </w:p>
+    <w:p>
+      <w:pPr>
+        <w:rPr>
+          <w:rFonts w:ascii="Times New Roman" w:hAnsi="Times New Roman" w:cs="Times New Roman"/>
+          <w:lang w:val="en-US"/>
+        </w:rPr>
+      </w:pPr>
+      <w:r>
+        <w:rPr>
+          <w:rFonts w:ascii="Times New Roman" w:hAnsi="Times New Roman" w:cs="Times New Roman"/>
+          <w:lang w:val="en-US"/>
+        </w:rPr>
+        <w:t xml:space="preserve">     </w:t>
+      </w:r>
+      <w:proofErr w:type="spellStart"/>
+      <w:r>
+        <w:rPr>
+          <w:rFonts w:ascii="Times New Roman" w:hAnsi="Times New Roman" w:cs="Times New Roman"/>
+          <w:lang w:val="en-US"/>
+        </w:rPr>
+        <w:t>active_</w:t>
+      </w:r>
+      <w:proofErr w:type="gramStart"/>
+      <w:r>
+        <w:rPr>
+          <w:rFonts w:ascii="Times New Roman" w:hAnsi="Times New Roman" w:cs="Times New Roman"/>
+          <w:lang w:val="en-US"/>
+        </w:rPr>
+        <w:t>player</w:t>
+      </w:r>
+      <w:proofErr w:type="spellEnd"/>
+      <w:r>
+        <w:rPr>
+          <w:rFonts w:ascii="Times New Roman" w:hAnsi="Times New Roman" w:cs="Times New Roman"/>
+          <w:lang w:val="en-US"/>
+        </w:rPr>
+        <w:t>(</w:t>
+      </w:r>
+      <w:proofErr w:type="gramEnd"/>
+      <w:r>
+        <w:rPr>
+          <w:rFonts w:ascii="Times New Roman" w:hAnsi="Times New Roman" w:cs="Times New Roman"/>
+          <w:lang w:val="en-US"/>
+        </w:rPr>
+        <w:t>Character),</w:t>
+      </w:r>
+    </w:p>
+    <w:p>
+      <w:pPr>
+        <w:rPr>
+          <w:rFonts w:ascii="Times New Roman" w:hAnsi="Times New Roman" w:cs="Times New Roman"/>
+          <w:lang w:val="en-US"/>
+        </w:rPr>
+      </w:pPr>
+      <w:r>
+        <w:rPr>
+          <w:rFonts w:ascii="Times New Roman" w:hAnsi="Times New Roman" w:cs="Times New Roman"/>
+          <w:lang w:val="en-US"/>
+        </w:rPr>
+        <w:t xml:space="preserve">     </w:t>
+      </w:r>
+      <w:proofErr w:type="spellStart"/>
+      <w:r>
+        <w:rPr>
+          <w:rFonts w:ascii="Times New Roman" w:hAnsi="Times New Roman" w:cs="Times New Roman"/>
+          <w:lang w:val="en-US"/>
+        </w:rPr>
+        <w:t>player_</w:t>
+      </w:r>
+      <w:proofErr w:type="gramStart"/>
+      <w:r>
+        <w:rPr>
+          <w:rFonts w:ascii="Times New Roman" w:hAnsi="Times New Roman" w:cs="Times New Roman"/>
+          <w:lang w:val="en-US"/>
+        </w:rPr>
+        <w:t>team</w:t>
+      </w:r>
+      <w:proofErr w:type="spellEnd"/>
+      <w:r>
+        <w:rPr>
+          <w:rFonts w:ascii="Times New Roman" w:hAnsi="Times New Roman" w:cs="Times New Roman"/>
+          <w:lang w:val="en-US"/>
+        </w:rPr>
+        <w:t>(</w:t>
+      </w:r>
+      <w:proofErr w:type="gramEnd"/>
+      <w:r>
+        <w:rPr>
+          <w:rFonts w:ascii="Times New Roman" w:hAnsi="Times New Roman" w:cs="Times New Roman"/>
+          <w:lang w:val="en-US"/>
+        </w:rPr>
+        <w:t xml:space="preserve">Character, </w:t>
+      </w:r>
+      <w:proofErr w:type="spellStart"/>
+      <w:r>
+        <w:rPr>
+          <w:rFonts w:ascii="Times New Roman" w:hAnsi="Times New Roman" w:cs="Times New Roman"/>
+          <w:lang w:val="en-US"/>
+        </w:rPr>
+        <w:t>counterterrorists</w:t>
+      </w:r>
+      <w:proofErr w:type="spellEnd"/>
+      <w:r>
+        <w:rPr>
+          <w:rFonts w:ascii="Times New Roman" w:hAnsi="Times New Roman" w:cs="Times New Roman"/>
+          <w:lang w:val="en-US"/>
+        </w:rPr>
+        <w:t>).</w:t>
       </w:r>
     </w:p>
     <w:p>
@@ -2853,27 +3108,84 @@
           <w:lang w:val="en-US"/>
         </w:rPr>
       </w:pPr>
-      <w:r>
-        <w:rPr>
-          <w:rFonts w:ascii="Times New Roman" w:hAnsi="Times New Roman" w:cs="Times New Roman"/>
-          <w:lang w:val="en-US"/>
-        </w:rPr>
-        <w:t>is_character_has_shotgun(Character):-</w:t>
-      </w:r>
-    </w:p>
-    <w:p>
-      <w:pPr>
-        <w:rPr>
-          <w:rFonts w:ascii="Times New Roman" w:hAnsi="Times New Roman" w:cs="Times New Roman"/>
-          <w:lang w:val="en-US"/>
-        </w:rPr>
-      </w:pPr>
-      <w:r>
-        <w:rPr>
-          <w:rFonts w:ascii="Times New Roman" w:hAnsi="Times New Roman" w:cs="Times New Roman"/>
-          <w:lang w:val="en-US"/>
-        </w:rPr>
-        <w:t xml:space="preserve">    active_player(Character),</w:t>
+      <w:proofErr w:type="spellStart"/>
+      <w:r>
+        <w:rPr>
+          <w:rFonts w:ascii="Times New Roman" w:hAnsi="Times New Roman" w:cs="Times New Roman"/>
+          <w:lang w:val="en-US"/>
+        </w:rPr>
+        <w:t>is_character_has_</w:t>
+      </w:r>
+      <w:proofErr w:type="gramStart"/>
+      <w:r>
+        <w:rPr>
+          <w:rFonts w:ascii="Times New Roman" w:hAnsi="Times New Roman" w:cs="Times New Roman"/>
+          <w:lang w:val="en-US"/>
+        </w:rPr>
+        <w:t>shotgun</w:t>
+      </w:r>
+      <w:proofErr w:type="spellEnd"/>
+      <w:r>
+        <w:rPr>
+          <w:rFonts w:ascii="Times New Roman" w:hAnsi="Times New Roman" w:cs="Times New Roman"/>
+          <w:lang w:val="en-US"/>
+        </w:rPr>
+        <w:t>(</w:t>
+      </w:r>
+      <w:proofErr w:type="gramEnd"/>
+      <w:r>
+        <w:rPr>
+          <w:rFonts w:ascii="Times New Roman" w:hAnsi="Times New Roman" w:cs="Times New Roman"/>
+          <w:lang w:val="en-US"/>
+        </w:rPr>
+        <w:t>Character):-</w:t>
+      </w:r>
+    </w:p>
+    <w:p>
+      <w:pPr>
+        <w:rPr>
+          <w:rFonts w:ascii="Times New Roman" w:hAnsi="Times New Roman" w:cs="Times New Roman"/>
+          <w:lang w:val="en-US"/>
+        </w:rPr>
+      </w:pPr>
+      <w:r>
+        <w:rPr>
+          <w:rFonts w:ascii="Times New Roman" w:hAnsi="Times New Roman" w:cs="Times New Roman"/>
+          <w:lang w:val="en-US"/>
+        </w:rPr>
+        <w:t xml:space="preserve">    </w:t>
+      </w:r>
+      <w:proofErr w:type="spellStart"/>
+      <w:r>
+        <w:rPr>
+          <w:rFonts w:ascii="Times New Roman" w:hAnsi="Times New Roman" w:cs="Times New Roman"/>
+          <w:lang w:val="en-US"/>
+        </w:rPr>
+        <w:t>active_</w:t>
+      </w:r>
+      <w:proofErr w:type="gramStart"/>
+      <w:r>
+        <w:rPr>
+          <w:rFonts w:ascii="Times New Roman" w:hAnsi="Times New Roman" w:cs="Times New Roman"/>
+          <w:lang w:val="en-US"/>
+        </w:rPr>
+        <w:t>player</w:t>
+      </w:r>
+      <w:proofErr w:type="spellEnd"/>
+      <w:r>
+        <w:rPr>
+          <w:rFonts w:ascii="Times New Roman" w:hAnsi="Times New Roman" w:cs="Times New Roman"/>
+          <w:lang w:val="en-US"/>
+        </w:rPr>
+        <w:t>(</w:t>
+      </w:r>
+      <w:proofErr w:type="gramEnd"/>
+      <w:r>
+        <w:rPr>
+          <w:rFonts w:ascii="Times New Roman" w:hAnsi="Times New Roman" w:cs="Times New Roman"/>
+          <w:lang w:val="en-US"/>
+        </w:rPr>
+        <w:t>Character),</w:t>
       </w:r>
     </w:p>
     <w:p>
@@ -2889,7 +3201,47 @@
           <w:lang w:val="en-US"/>
         </w:rPr>
         <w:tab/>
-        <w:t>player_weapon(Character,Weapon),</w:t>
+      </w:r>
+      <w:proofErr w:type="spellStart"/>
+      <w:r>
+        <w:rPr>
+          <w:rFonts w:ascii="Times New Roman" w:hAnsi="Times New Roman" w:cs="Times New Roman"/>
+          <w:lang w:val="en-US"/>
+        </w:rPr>
+        <w:t>player_</w:t>
+      </w:r>
+      <w:proofErr w:type="gramStart"/>
+      <w:r>
+        <w:rPr>
+          <w:rFonts w:ascii="Times New Roman" w:hAnsi="Times New Roman" w:cs="Times New Roman"/>
+          <w:lang w:val="en-US"/>
+        </w:rPr>
+        <w:t>weapon</w:t>
+      </w:r>
+      <w:proofErr w:type="spellEnd"/>
+      <w:r>
+        <w:rPr>
+          <w:rFonts w:ascii="Times New Roman" w:hAnsi="Times New Roman" w:cs="Times New Roman"/>
+          <w:lang w:val="en-US"/>
+        </w:rPr>
+        <w:t>(</w:t>
+      </w:r>
+      <w:proofErr w:type="spellStart"/>
+      <w:proofErr w:type="gramEnd"/>
+      <w:r>
+        <w:rPr>
+          <w:rFonts w:ascii="Times New Roman" w:hAnsi="Times New Roman" w:cs="Times New Roman"/>
+          <w:lang w:val="en-US"/>
+        </w:rPr>
+        <w:t>Character,Weapon</w:t>
+      </w:r>
+      <w:proofErr w:type="spellEnd"/>
+      <w:r>
+        <w:rPr>
+          <w:rFonts w:ascii="Times New Roman" w:hAnsi="Times New Roman" w:cs="Times New Roman"/>
+          <w:lang w:val="en-US"/>
+        </w:rPr>
+        <w:t>),</w:t>
       </w:r>
     </w:p>
     <w:p>
@@ -2905,11 +3257,41 @@
         </w:rPr>
         <w:t xml:space="preserve">    </w:t>
       </w:r>
-      <w:r>
-        <w:rPr>
-          <w:rFonts w:ascii="Times New Roman" w:hAnsi="Times New Roman" w:cs="Times New Roman"/>
-        </w:rPr>
-        <w:t>weapon_type(Weapon,shotgun).</w:t>
+      <w:proofErr w:type="spellStart"/>
+      <w:r>
+        <w:rPr>
+          <w:rFonts w:ascii="Times New Roman" w:hAnsi="Times New Roman" w:cs="Times New Roman"/>
+        </w:rPr>
+        <w:t>weapon_</w:t>
+      </w:r>
+      <w:proofErr w:type="gramStart"/>
+      <w:r>
+        <w:rPr>
+          <w:rFonts w:ascii="Times New Roman" w:hAnsi="Times New Roman" w:cs="Times New Roman"/>
+        </w:rPr>
+        <w:t>type</w:t>
+      </w:r>
+      <w:proofErr w:type="spellEnd"/>
+      <w:r>
+        <w:rPr>
+          <w:rFonts w:ascii="Times New Roman" w:hAnsi="Times New Roman" w:cs="Times New Roman"/>
+        </w:rPr>
+        <w:t>(</w:t>
+      </w:r>
+      <w:proofErr w:type="spellStart"/>
+      <w:proofErr w:type="gramEnd"/>
+      <w:r>
+        <w:rPr>
+          <w:rFonts w:ascii="Times New Roman" w:hAnsi="Times New Roman" w:cs="Times New Roman"/>
+        </w:rPr>
+        <w:t>Weapon,shotgun</w:t>
+      </w:r>
+      <w:proofErr w:type="spellEnd"/>
+      <w:r>
+        <w:rPr>
+          <w:rFonts w:ascii="Times New Roman" w:hAnsi="Times New Roman" w:cs="Times New Roman"/>
+        </w:rPr>
+        <w:t>).</w:t>
       </w:r>
     </w:p>
     <w:p>
@@ -2939,27 +3321,84 @@
           <w:lang w:val="en-US"/>
         </w:rPr>
       </w:pPr>
-      <w:r>
-        <w:rPr>
-          <w:rFonts w:ascii="Times New Roman" w:hAnsi="Times New Roman" w:cs="Times New Roman"/>
-          <w:lang w:val="en-US"/>
-        </w:rPr>
-        <w:t>is_character_has_pistol(Character):-</w:t>
-      </w:r>
-    </w:p>
-    <w:p>
-      <w:pPr>
-        <w:rPr>
-          <w:rFonts w:ascii="Times New Roman" w:hAnsi="Times New Roman" w:cs="Times New Roman"/>
-          <w:lang w:val="en-US"/>
-        </w:rPr>
-      </w:pPr>
-      <w:r>
-        <w:rPr>
-          <w:rFonts w:ascii="Times New Roman" w:hAnsi="Times New Roman" w:cs="Times New Roman"/>
-          <w:lang w:val="en-US"/>
-        </w:rPr>
-        <w:t xml:space="preserve">    active_player(Character),</w:t>
+      <w:proofErr w:type="spellStart"/>
+      <w:r>
+        <w:rPr>
+          <w:rFonts w:ascii="Times New Roman" w:hAnsi="Times New Roman" w:cs="Times New Roman"/>
+          <w:lang w:val="en-US"/>
+        </w:rPr>
+        <w:t>is_character_has_</w:t>
+      </w:r>
+      <w:proofErr w:type="gramStart"/>
+      <w:r>
+        <w:rPr>
+          <w:rFonts w:ascii="Times New Roman" w:hAnsi="Times New Roman" w:cs="Times New Roman"/>
+          <w:lang w:val="en-US"/>
+        </w:rPr>
+        <w:t>pistol</w:t>
+      </w:r>
+      <w:proofErr w:type="spellEnd"/>
+      <w:r>
+        <w:rPr>
+          <w:rFonts w:ascii="Times New Roman" w:hAnsi="Times New Roman" w:cs="Times New Roman"/>
+          <w:lang w:val="en-US"/>
+        </w:rPr>
+        <w:t>(</w:t>
+      </w:r>
+      <w:proofErr w:type="gramEnd"/>
+      <w:r>
+        <w:rPr>
+          <w:rFonts w:ascii="Times New Roman" w:hAnsi="Times New Roman" w:cs="Times New Roman"/>
+          <w:lang w:val="en-US"/>
+        </w:rPr>
+        <w:t>Character):-</w:t>
+      </w:r>
+    </w:p>
+    <w:p>
+      <w:pPr>
+        <w:rPr>
+          <w:rFonts w:ascii="Times New Roman" w:hAnsi="Times New Roman" w:cs="Times New Roman"/>
+          <w:lang w:val="en-US"/>
+        </w:rPr>
+      </w:pPr>
+      <w:r>
+        <w:rPr>
+          <w:rFonts w:ascii="Times New Roman" w:hAnsi="Times New Roman" w:cs="Times New Roman"/>
+          <w:lang w:val="en-US"/>
+        </w:rPr>
+        <w:t xml:space="preserve">    </w:t>
+      </w:r>
+      <w:proofErr w:type="spellStart"/>
+      <w:r>
+        <w:rPr>
+          <w:rFonts w:ascii="Times New Roman" w:hAnsi="Times New Roman" w:cs="Times New Roman"/>
+          <w:lang w:val="en-US"/>
+        </w:rPr>
+        <w:t>active_</w:t>
+      </w:r>
+      <w:proofErr w:type="gramStart"/>
+      <w:r>
+        <w:rPr>
+          <w:rFonts w:ascii="Times New Roman" w:hAnsi="Times New Roman" w:cs="Times New Roman"/>
+          <w:lang w:val="en-US"/>
+        </w:rPr>
+        <w:t>player</w:t>
+      </w:r>
+      <w:proofErr w:type="spellEnd"/>
+      <w:r>
+        <w:rPr>
+          <w:rFonts w:ascii="Times New Roman" w:hAnsi="Times New Roman" w:cs="Times New Roman"/>
+          <w:lang w:val="en-US"/>
+        </w:rPr>
+        <w:t>(</w:t>
+      </w:r>
+      <w:proofErr w:type="gramEnd"/>
+      <w:r>
+        <w:rPr>
+          <w:rFonts w:ascii="Times New Roman" w:hAnsi="Times New Roman" w:cs="Times New Roman"/>
+          <w:lang w:val="en-US"/>
+        </w:rPr>
+        <w:t>Character),</w:t>
       </w:r>
     </w:p>
     <w:p>
@@ -2975,22 +3414,103 @@
           <w:lang w:val="en-US"/>
         </w:rPr>
         <w:tab/>
-        <w:t>player_weapon(Character,Weapon),</w:t>
-      </w:r>
-    </w:p>
-    <w:p>
-      <w:pPr>
-        <w:rPr>
-          <w:rFonts w:ascii="Times New Roman" w:hAnsi="Times New Roman" w:cs="Times New Roman"/>
-          <w:lang w:val="en-US"/>
-        </w:rPr>
-      </w:pPr>
-      <w:r>
-        <w:rPr>
-          <w:rFonts w:ascii="Times New Roman" w:hAnsi="Times New Roman" w:cs="Times New Roman"/>
-          <w:lang w:val="en-US"/>
-        </w:rPr>
-        <w:t xml:space="preserve">    weapon_type(Weapon,pistol).</w:t>
+      </w:r>
+      <w:proofErr w:type="spellStart"/>
+      <w:r>
+        <w:rPr>
+          <w:rFonts w:ascii="Times New Roman" w:hAnsi="Times New Roman" w:cs="Times New Roman"/>
+          <w:lang w:val="en-US"/>
+        </w:rPr>
+        <w:t>player_</w:t>
+      </w:r>
+      <w:proofErr w:type="gramStart"/>
+      <w:r>
+        <w:rPr>
+          <w:rFonts w:ascii="Times New Roman" w:hAnsi="Times New Roman" w:cs="Times New Roman"/>
+          <w:lang w:val="en-US"/>
+        </w:rPr>
+        <w:t>weapon</w:t>
+      </w:r>
+      <w:proofErr w:type="spellEnd"/>
+      <w:r>
+        <w:rPr>
+          <w:rFonts w:ascii="Times New Roman" w:hAnsi="Times New Roman" w:cs="Times New Roman"/>
+          <w:lang w:val="en-US"/>
+        </w:rPr>
+        <w:t>(</w:t>
+      </w:r>
+      <w:proofErr w:type="spellStart"/>
+      <w:proofErr w:type="gramEnd"/>
+      <w:r>
+        <w:rPr>
+          <w:rFonts w:ascii="Times New Roman" w:hAnsi="Times New Roman" w:cs="Times New Roman"/>
+          <w:lang w:val="en-US"/>
+        </w:rPr>
+        <w:t>Character,Weapon</w:t>
+      </w:r>
+      <w:proofErr w:type="spellEnd"/>
+      <w:r>
+        <w:rPr>
+          <w:rFonts w:ascii="Times New Roman" w:hAnsi="Times New Roman" w:cs="Times New Roman"/>
+          <w:lang w:val="en-US"/>
+        </w:rPr>
+        <w:t>),</w:t>
+      </w:r>
+    </w:p>
+    <w:p>
+      <w:pPr>
+        <w:rPr>
+          <w:rFonts w:ascii="Times New Roman" w:hAnsi="Times New Roman" w:cs="Times New Roman"/>
+          <w:lang w:val="en-US"/>
+        </w:rPr>
+      </w:pPr>
+      <w:r>
+        <w:rPr>
+          <w:rFonts w:ascii="Times New Roman" w:hAnsi="Times New Roman" w:cs="Times New Roman"/>
+          <w:lang w:val="en-US"/>
+        </w:rPr>
+        <w:t xml:space="preserve">    </w:t>
+      </w:r>
+      <w:proofErr w:type="spellStart"/>
+      <w:r>
+        <w:rPr>
+          <w:rFonts w:ascii="Times New Roman" w:hAnsi="Times New Roman" w:cs="Times New Roman"/>
+          <w:lang w:val="en-US"/>
+        </w:rPr>
+        <w:t>weapon_</w:t>
+      </w:r>
+      <w:proofErr w:type="gramStart"/>
+      <w:r>
+        <w:rPr>
+          <w:rFonts w:ascii="Times New Roman" w:hAnsi="Times New Roman" w:cs="Times New Roman"/>
+          <w:lang w:val="en-US"/>
+        </w:rPr>
+        <w:t>type</w:t>
+      </w:r>
+      <w:proofErr w:type="spellEnd"/>
+      <w:r>
+        <w:rPr>
+          <w:rFonts w:ascii="Times New Roman" w:hAnsi="Times New Roman" w:cs="Times New Roman"/>
+          <w:lang w:val="en-US"/>
+        </w:rPr>
+        <w:t>(</w:t>
+      </w:r>
+      <w:proofErr w:type="spellStart"/>
+      <w:proofErr w:type="gramEnd"/>
+      <w:r>
+        <w:rPr>
+          <w:rFonts w:ascii="Times New Roman" w:hAnsi="Times New Roman" w:cs="Times New Roman"/>
+          <w:lang w:val="en-US"/>
+        </w:rPr>
+        <w:t>Weapon,pistol</w:t>
+      </w:r>
+      <w:proofErr w:type="spellEnd"/>
+      <w:r>
+        <w:rPr>
+          <w:rFonts w:ascii="Times New Roman" w:hAnsi="Times New Roman" w:cs="Times New Roman"/>
+          <w:lang w:val="en-US"/>
+        </w:rPr>
+        <w:t>).</w:t>
       </w:r>
       <w:r>
         <w:rPr>
@@ -3075,12 +3595,37 @@
           <w:lang w:val="en-US"/>
         </w:rPr>
       </w:pPr>
-      <w:r>
-        <w:rPr>
-          <w:rFonts w:ascii="Times New Roman" w:hAnsi="Times New Roman" w:cs="Times New Roman"/>
-          <w:lang w:val="en-US"/>
-        </w:rPr>
-        <w:t>is_character_has_rifle(Character):-</w:t>
+      <w:proofErr w:type="spellStart"/>
+      <w:r>
+        <w:rPr>
+          <w:rFonts w:ascii="Times New Roman" w:hAnsi="Times New Roman" w:cs="Times New Roman"/>
+          <w:lang w:val="en-US"/>
+        </w:rPr>
+        <w:t>is_character_has_</w:t>
+      </w:r>
+      <w:proofErr w:type="gramStart"/>
+      <w:r>
+        <w:rPr>
+          <w:rFonts w:ascii="Times New Roman" w:hAnsi="Times New Roman" w:cs="Times New Roman"/>
+          <w:lang w:val="en-US"/>
+        </w:rPr>
+        <w:t>rifle</w:t>
+      </w:r>
+      <w:proofErr w:type="spellEnd"/>
+      <w:r>
+        <w:rPr>
+          <w:rFonts w:ascii="Times New Roman" w:hAnsi="Times New Roman" w:cs="Times New Roman"/>
+          <w:lang w:val="en-US"/>
+        </w:rPr>
+        <w:t>(</w:t>
+      </w:r>
+      <w:proofErr w:type="gramEnd"/>
+      <w:r>
+        <w:rPr>
+          <w:rFonts w:ascii="Times New Roman" w:hAnsi="Times New Roman" w:cs="Times New Roman"/>
+          <w:lang w:val="en-US"/>
+        </w:rPr>
+        <w:t>Character):-</w:t>
       </w:r>
     </w:p>
     <w:p>
@@ -3096,7 +3641,39 @@
           <w:lang w:val="en-US"/>
         </w:rPr>
         <w:lastRenderedPageBreak/>
-        <w:t xml:space="preserve">    active_player(Character),</w:t>
+        <w:t xml:space="preserve">    </w:t>
+      </w:r>
+      <w:proofErr w:type="spellStart"/>
+      <w:r>
+        <w:rPr>
+          <w:rFonts w:ascii="Times New Roman" w:hAnsi="Times New Roman" w:cs="Times New Roman"/>
+          <w:lang w:val="en-US"/>
+        </w:rPr>
+        <w:t>active_</w:t>
+      </w:r>
+      <w:proofErr w:type="gramStart"/>
+      <w:r>
+        <w:rPr>
+          <w:rFonts w:ascii="Times New Roman" w:hAnsi="Times New Roman" w:cs="Times New Roman"/>
+          <w:lang w:val="en-US"/>
+        </w:rPr>
+        <w:t>player</w:t>
+      </w:r>
+      <w:proofErr w:type="spellEnd"/>
+      <w:r>
+        <w:rPr>
+          <w:rFonts w:ascii="Times New Roman" w:hAnsi="Times New Roman" w:cs="Times New Roman"/>
+          <w:lang w:val="en-US"/>
+        </w:rPr>
+        <w:t>(</w:t>
+      </w:r>
+      <w:proofErr w:type="gramEnd"/>
+      <w:r>
+        <w:rPr>
+          <w:rFonts w:ascii="Times New Roman" w:hAnsi="Times New Roman" w:cs="Times New Roman"/>
+          <w:lang w:val="en-US"/>
+        </w:rPr>
+        <w:t>Character),</w:t>
       </w:r>
     </w:p>
     <w:p>
@@ -3112,7 +3689,47 @@
           <w:lang w:val="en-US"/>
         </w:rPr>
         <w:tab/>
-        <w:t>player_weapon(Character,Weapon),</w:t>
+      </w:r>
+      <w:proofErr w:type="spellStart"/>
+      <w:r>
+        <w:rPr>
+          <w:rFonts w:ascii="Times New Roman" w:hAnsi="Times New Roman" w:cs="Times New Roman"/>
+          <w:lang w:val="en-US"/>
+        </w:rPr>
+        <w:t>player_</w:t>
+      </w:r>
+      <w:proofErr w:type="gramStart"/>
+      <w:r>
+        <w:rPr>
+          <w:rFonts w:ascii="Times New Roman" w:hAnsi="Times New Roman" w:cs="Times New Roman"/>
+          <w:lang w:val="en-US"/>
+        </w:rPr>
+        <w:t>weapon</w:t>
+      </w:r>
+      <w:proofErr w:type="spellEnd"/>
+      <w:r>
+        <w:rPr>
+          <w:rFonts w:ascii="Times New Roman" w:hAnsi="Times New Roman" w:cs="Times New Roman"/>
+          <w:lang w:val="en-US"/>
+        </w:rPr>
+        <w:t>(</w:t>
+      </w:r>
+      <w:proofErr w:type="spellStart"/>
+      <w:proofErr w:type="gramEnd"/>
+      <w:r>
+        <w:rPr>
+          <w:rFonts w:ascii="Times New Roman" w:hAnsi="Times New Roman" w:cs="Times New Roman"/>
+          <w:lang w:val="en-US"/>
+        </w:rPr>
+        <w:t>Character,Weapon</w:t>
+      </w:r>
+      <w:proofErr w:type="spellEnd"/>
+      <w:r>
+        <w:rPr>
+          <w:rFonts w:ascii="Times New Roman" w:hAnsi="Times New Roman" w:cs="Times New Roman"/>
+          <w:lang w:val="en-US"/>
+        </w:rPr>
+        <w:t>),</w:t>
       </w:r>
     </w:p>
     <w:p>
@@ -3128,11 +3745,41 @@
         </w:rPr>
         <w:t xml:space="preserve">    </w:t>
       </w:r>
-      <w:r>
-        <w:rPr>
-          <w:rFonts w:ascii="Times New Roman" w:hAnsi="Times New Roman" w:cs="Times New Roman"/>
-        </w:rPr>
-        <w:t>weapon_type(Weapon,rifle).</w:t>
+      <w:proofErr w:type="spellStart"/>
+      <w:r>
+        <w:rPr>
+          <w:rFonts w:ascii="Times New Roman" w:hAnsi="Times New Roman" w:cs="Times New Roman"/>
+        </w:rPr>
+        <w:t>weapon_</w:t>
+      </w:r>
+      <w:proofErr w:type="gramStart"/>
+      <w:r>
+        <w:rPr>
+          <w:rFonts w:ascii="Times New Roman" w:hAnsi="Times New Roman" w:cs="Times New Roman"/>
+        </w:rPr>
+        <w:t>type</w:t>
+      </w:r>
+      <w:proofErr w:type="spellEnd"/>
+      <w:r>
+        <w:rPr>
+          <w:rFonts w:ascii="Times New Roman" w:hAnsi="Times New Roman" w:cs="Times New Roman"/>
+        </w:rPr>
+        <w:t>(</w:t>
+      </w:r>
+      <w:proofErr w:type="spellStart"/>
+      <w:proofErr w:type="gramEnd"/>
+      <w:r>
+        <w:rPr>
+          <w:rFonts w:ascii="Times New Roman" w:hAnsi="Times New Roman" w:cs="Times New Roman"/>
+        </w:rPr>
+        <w:t>Weapon,rifle</w:t>
+      </w:r>
+      <w:proofErr w:type="spellEnd"/>
+      <w:r>
+        <w:rPr>
+          <w:rFonts w:ascii="Times New Roman" w:hAnsi="Times New Roman" w:cs="Times New Roman"/>
+        </w:rPr>
+        <w:t>).</w:t>
       </w:r>
       <w:r>
         <w:rPr>
@@ -3168,27 +3815,84 @@
           <w:lang w:val="en-US"/>
         </w:rPr>
       </w:pPr>
-      <w:r>
-        <w:rPr>
-          <w:rFonts w:ascii="Times New Roman" w:hAnsi="Times New Roman" w:cs="Times New Roman"/>
-          <w:lang w:val="en-US"/>
-        </w:rPr>
-        <w:t>is_map_competitive(Map):-</w:t>
-      </w:r>
-    </w:p>
-    <w:p>
-      <w:pPr>
-        <w:rPr>
-          <w:rFonts w:ascii="Times New Roman" w:hAnsi="Times New Roman" w:cs="Times New Roman"/>
-          <w:lang w:val="en-US"/>
-        </w:rPr>
-      </w:pPr>
-      <w:r>
-        <w:rPr>
-          <w:rFonts w:ascii="Times New Roman" w:hAnsi="Times New Roman" w:cs="Times New Roman"/>
-          <w:lang w:val="en-US"/>
-        </w:rPr>
-        <w:t xml:space="preserve">    active_map(Map),</w:t>
+      <w:proofErr w:type="spellStart"/>
+      <w:r>
+        <w:rPr>
+          <w:rFonts w:ascii="Times New Roman" w:hAnsi="Times New Roman" w:cs="Times New Roman"/>
+          <w:lang w:val="en-US"/>
+        </w:rPr>
+        <w:t>is_map_</w:t>
+      </w:r>
+      <w:proofErr w:type="gramStart"/>
+      <w:r>
+        <w:rPr>
+          <w:rFonts w:ascii="Times New Roman" w:hAnsi="Times New Roman" w:cs="Times New Roman"/>
+          <w:lang w:val="en-US"/>
+        </w:rPr>
+        <w:t>competitive</w:t>
+      </w:r>
+      <w:proofErr w:type="spellEnd"/>
+      <w:r>
+        <w:rPr>
+          <w:rFonts w:ascii="Times New Roman" w:hAnsi="Times New Roman" w:cs="Times New Roman"/>
+          <w:lang w:val="en-US"/>
+        </w:rPr>
+        <w:t>(</w:t>
+      </w:r>
+      <w:proofErr w:type="gramEnd"/>
+      <w:r>
+        <w:rPr>
+          <w:rFonts w:ascii="Times New Roman" w:hAnsi="Times New Roman" w:cs="Times New Roman"/>
+          <w:lang w:val="en-US"/>
+        </w:rPr>
+        <w:t>Map):-</w:t>
+      </w:r>
+    </w:p>
+    <w:p>
+      <w:pPr>
+        <w:rPr>
+          <w:rFonts w:ascii="Times New Roman" w:hAnsi="Times New Roman" w:cs="Times New Roman"/>
+          <w:lang w:val="en-US"/>
+        </w:rPr>
+      </w:pPr>
+      <w:r>
+        <w:rPr>
+          <w:rFonts w:ascii="Times New Roman" w:hAnsi="Times New Roman" w:cs="Times New Roman"/>
+          <w:lang w:val="en-US"/>
+        </w:rPr>
+        <w:t xml:space="preserve">    </w:t>
+      </w:r>
+      <w:proofErr w:type="spellStart"/>
+      <w:r>
+        <w:rPr>
+          <w:rFonts w:ascii="Times New Roman" w:hAnsi="Times New Roman" w:cs="Times New Roman"/>
+          <w:lang w:val="en-US"/>
+        </w:rPr>
+        <w:t>active_</w:t>
+      </w:r>
+      <w:proofErr w:type="gramStart"/>
+      <w:r>
+        <w:rPr>
+          <w:rFonts w:ascii="Times New Roman" w:hAnsi="Times New Roman" w:cs="Times New Roman"/>
+          <w:lang w:val="en-US"/>
+        </w:rPr>
+        <w:t>map</w:t>
+      </w:r>
+      <w:proofErr w:type="spellEnd"/>
+      <w:r>
+        <w:rPr>
+          <w:rFonts w:ascii="Times New Roman" w:hAnsi="Times New Roman" w:cs="Times New Roman"/>
+          <w:lang w:val="en-US"/>
+        </w:rPr>
+        <w:t>(</w:t>
+      </w:r>
+      <w:proofErr w:type="gramEnd"/>
+      <w:r>
+        <w:rPr>
+          <w:rFonts w:ascii="Times New Roman" w:hAnsi="Times New Roman" w:cs="Times New Roman"/>
+          <w:lang w:val="en-US"/>
+        </w:rPr>
+        <w:t>Map),</w:t>
       </w:r>
     </w:p>
     <w:p>
@@ -3204,11 +3908,41 @@
         </w:rPr>
         <w:tab/>
       </w:r>
-      <w:r>
-        <w:rPr>
-          <w:rFonts w:ascii="Times New Roman" w:hAnsi="Times New Roman" w:cs="Times New Roman"/>
-        </w:rPr>
-        <w:t>map_type(Map,competitive).</w:t>
+      <w:proofErr w:type="spellStart"/>
+      <w:r>
+        <w:rPr>
+          <w:rFonts w:ascii="Times New Roman" w:hAnsi="Times New Roman" w:cs="Times New Roman"/>
+        </w:rPr>
+        <w:t>map_</w:t>
+      </w:r>
+      <w:proofErr w:type="gramStart"/>
+      <w:r>
+        <w:rPr>
+          <w:rFonts w:ascii="Times New Roman" w:hAnsi="Times New Roman" w:cs="Times New Roman"/>
+        </w:rPr>
+        <w:t>type</w:t>
+      </w:r>
+      <w:proofErr w:type="spellEnd"/>
+      <w:r>
+        <w:rPr>
+          <w:rFonts w:ascii="Times New Roman" w:hAnsi="Times New Roman" w:cs="Times New Roman"/>
+        </w:rPr>
+        <w:t>(</w:t>
+      </w:r>
+      <w:proofErr w:type="spellStart"/>
+      <w:proofErr w:type="gramEnd"/>
+      <w:r>
+        <w:rPr>
+          <w:rFonts w:ascii="Times New Roman" w:hAnsi="Times New Roman" w:cs="Times New Roman"/>
+        </w:rPr>
+        <w:t>Map,competitive</w:t>
+      </w:r>
+      <w:proofErr w:type="spellEnd"/>
+      <w:r>
+        <w:rPr>
+          <w:rFonts w:ascii="Times New Roman" w:hAnsi="Times New Roman" w:cs="Times New Roman"/>
+        </w:rPr>
+        <w:t>).</w:t>
       </w:r>
     </w:p>
     <w:p>
@@ -3238,42 +3972,140 @@
           <w:lang w:val="en-US"/>
         </w:rPr>
       </w:pPr>
-      <w:r>
-        <w:rPr>
-          <w:rFonts w:ascii="Times New Roman" w:hAnsi="Times New Roman" w:cs="Times New Roman"/>
-          <w:lang w:val="en-US"/>
-        </w:rPr>
-        <w:t>ability_to_throw_grenade(Character, Grenade):-</w:t>
-      </w:r>
-    </w:p>
-    <w:p>
-      <w:pPr>
-        <w:rPr>
-          <w:rFonts w:ascii="Times New Roman" w:hAnsi="Times New Roman" w:cs="Times New Roman"/>
-          <w:lang w:val="en-US"/>
-        </w:rPr>
-      </w:pPr>
-      <w:r>
-        <w:rPr>
-          <w:rFonts w:ascii="Times New Roman" w:hAnsi="Times New Roman" w:cs="Times New Roman"/>
-          <w:lang w:val="en-US"/>
-        </w:rPr>
-        <w:t xml:space="preserve">   active_player(Character),</w:t>
-      </w:r>
-    </w:p>
-    <w:p>
-      <w:pPr>
-        <w:rPr>
-          <w:rFonts w:ascii="Times New Roman" w:hAnsi="Times New Roman" w:cs="Times New Roman"/>
-          <w:lang w:val="en-US"/>
-        </w:rPr>
-      </w:pPr>
-      <w:r>
-        <w:rPr>
-          <w:rFonts w:ascii="Times New Roman" w:hAnsi="Times New Roman" w:cs="Times New Roman"/>
-          <w:lang w:val="en-US"/>
-        </w:rPr>
-        <w:t xml:space="preserve">   player_grenade(Character,Grenade).</w:t>
+      <w:proofErr w:type="spellStart"/>
+      <w:r>
+        <w:rPr>
+          <w:rFonts w:ascii="Times New Roman" w:hAnsi="Times New Roman" w:cs="Times New Roman"/>
+          <w:lang w:val="en-US"/>
+        </w:rPr>
+        <w:t>ability_to_throw_</w:t>
+      </w:r>
+      <w:proofErr w:type="gramStart"/>
+      <w:r>
+        <w:rPr>
+          <w:rFonts w:ascii="Times New Roman" w:hAnsi="Times New Roman" w:cs="Times New Roman"/>
+          <w:lang w:val="en-US"/>
+        </w:rPr>
+        <w:t>grenade</w:t>
+      </w:r>
+      <w:proofErr w:type="spellEnd"/>
+      <w:r>
+        <w:rPr>
+          <w:rFonts w:ascii="Times New Roman" w:hAnsi="Times New Roman" w:cs="Times New Roman"/>
+          <w:lang w:val="en-US"/>
+        </w:rPr>
+        <w:t>(</w:t>
+      </w:r>
+      <w:proofErr w:type="gramEnd"/>
+      <w:r>
+        <w:rPr>
+          <w:rFonts w:ascii="Times New Roman" w:hAnsi="Times New Roman" w:cs="Times New Roman"/>
+          <w:lang w:val="en-US"/>
+        </w:rPr>
+        <w:t>Character, Grenade):-</w:t>
+      </w:r>
+    </w:p>
+    <w:p>
+      <w:pPr>
+        <w:rPr>
+          <w:rFonts w:ascii="Times New Roman" w:hAnsi="Times New Roman" w:cs="Times New Roman"/>
+          <w:lang w:val="en-US"/>
+        </w:rPr>
+      </w:pPr>
+      <w:r>
+        <w:rPr>
+          <w:rFonts w:ascii="Times New Roman" w:hAnsi="Times New Roman" w:cs="Times New Roman"/>
+          <w:lang w:val="en-US"/>
+        </w:rPr>
+        <w:t xml:space="preserve">   </w:t>
+      </w:r>
+      <w:proofErr w:type="spellStart"/>
+      <w:r>
+        <w:rPr>
+          <w:rFonts w:ascii="Times New Roman" w:hAnsi="Times New Roman" w:cs="Times New Roman"/>
+          <w:lang w:val="en-US"/>
+        </w:rPr>
+        <w:t>active_</w:t>
+      </w:r>
+      <w:proofErr w:type="gramStart"/>
+      <w:r>
+        <w:rPr>
+          <w:rFonts w:ascii="Times New Roman" w:hAnsi="Times New Roman" w:cs="Times New Roman"/>
+          <w:lang w:val="en-US"/>
+        </w:rPr>
+        <w:t>player</w:t>
+      </w:r>
+      <w:proofErr w:type="spellEnd"/>
+      <w:r>
+        <w:rPr>
+          <w:rFonts w:ascii="Times New Roman" w:hAnsi="Times New Roman" w:cs="Times New Roman"/>
+          <w:lang w:val="en-US"/>
+        </w:rPr>
+        <w:t>(</w:t>
+      </w:r>
+      <w:proofErr w:type="gramEnd"/>
+      <w:r>
+        <w:rPr>
+          <w:rFonts w:ascii="Times New Roman" w:hAnsi="Times New Roman" w:cs="Times New Roman"/>
+          <w:lang w:val="en-US"/>
+        </w:rPr>
+        <w:t>Character),</w:t>
+      </w:r>
+    </w:p>
+    <w:p>
+      <w:pPr>
+        <w:rPr>
+          <w:rFonts w:ascii="Times New Roman" w:hAnsi="Times New Roman" w:cs="Times New Roman"/>
+          <w:lang w:val="en-US"/>
+        </w:rPr>
+      </w:pPr>
+      <w:r>
+        <w:rPr>
+          <w:rFonts w:ascii="Times New Roman" w:hAnsi="Times New Roman" w:cs="Times New Roman"/>
+          <w:lang w:val="en-US"/>
+        </w:rPr>
+        <w:t xml:space="preserve">   </w:t>
+      </w:r>
+      <w:proofErr w:type="spellStart"/>
+      <w:r>
+        <w:rPr>
+          <w:rFonts w:ascii="Times New Roman" w:hAnsi="Times New Roman" w:cs="Times New Roman"/>
+          <w:lang w:val="en-US"/>
+        </w:rPr>
+        <w:t>player_</w:t>
+      </w:r>
+      <w:proofErr w:type="gramStart"/>
+      <w:r>
+        <w:rPr>
+          <w:rFonts w:ascii="Times New Roman" w:hAnsi="Times New Roman" w:cs="Times New Roman"/>
+          <w:lang w:val="en-US"/>
+        </w:rPr>
+        <w:t>grenade</w:t>
+      </w:r>
+      <w:proofErr w:type="spellEnd"/>
+      <w:r>
+        <w:rPr>
+          <w:rFonts w:ascii="Times New Roman" w:hAnsi="Times New Roman" w:cs="Times New Roman"/>
+          <w:lang w:val="en-US"/>
+        </w:rPr>
+        <w:t>(</w:t>
+      </w:r>
+      <w:proofErr w:type="spellStart"/>
+      <w:proofErr w:type="gramEnd"/>
+      <w:r>
+        <w:rPr>
+          <w:rFonts w:ascii="Times New Roman" w:hAnsi="Times New Roman" w:cs="Times New Roman"/>
+          <w:lang w:val="en-US"/>
+        </w:rPr>
+        <w:t>Character,Grenade</w:t>
+      </w:r>
+      <w:proofErr w:type="spellEnd"/>
+      <w:r>
+        <w:rPr>
+          <w:rFonts w:ascii="Times New Roman" w:hAnsi="Times New Roman" w:cs="Times New Roman"/>
+          <w:lang w:val="en-US"/>
+        </w:rPr>
+        <w:t>).</w:t>
       </w:r>
       <w:r>
         <w:rPr>
@@ -3311,63 +4143,44 @@
           <w:lang w:val="en-US"/>
         </w:rPr>
       </w:pPr>
-      <w:r>
-        <w:rPr>
-          <w:rFonts w:ascii="Times New Roman" w:hAnsi="Times New Roman" w:cs="Times New Roman"/>
-          <w:lang w:val="en-US"/>
-        </w:rPr>
-        <w:t>has_team_grenades(Team):-</w:t>
-      </w:r>
-    </w:p>
-    <w:p>
-      <w:pPr>
-        <w:rPr>
-          <w:rFonts w:ascii="Times New Roman" w:hAnsi="Times New Roman" w:cs="Times New Roman"/>
-          <w:lang w:val="en-US"/>
-        </w:rPr>
-      </w:pPr>
-      <w:r>
-        <w:rPr>
-          <w:rFonts w:ascii="Times New Roman" w:hAnsi="Times New Roman" w:cs="Times New Roman"/>
-          <w:lang w:val="en-US"/>
-        </w:rPr>
-        <w:t xml:space="preserve">    team_in_game(Team),</w:t>
-      </w:r>
-    </w:p>
-    <w:p>
-      <w:pPr>
-        <w:rPr>
-          <w:rFonts w:ascii="Times New Roman" w:hAnsi="Times New Roman" w:cs="Times New Roman"/>
-          <w:lang w:val="en-US"/>
-        </w:rPr>
-      </w:pPr>
-      <w:r>
-        <w:rPr>
-          <w:rFonts w:ascii="Times New Roman" w:hAnsi="Times New Roman" w:cs="Times New Roman"/>
-          <w:lang w:val="en-US"/>
-        </w:rPr>
-        <w:t xml:space="preserve">    player_team(Character, Team),</w:t>
-      </w:r>
-    </w:p>
-    <w:p>
-      <w:pPr>
-        <w:rPr>
-          <w:rFonts w:ascii="Times New Roman" w:hAnsi="Times New Roman" w:cs="Times New Roman"/>
-          <w:lang w:val="en-US"/>
-        </w:rPr>
-      </w:pPr>
-      <w:r>
-        <w:rPr>
-          <w:rFonts w:ascii="Times New Roman" w:hAnsi="Times New Roman" w:cs="Times New Roman"/>
-          <w:lang w:val="en-US"/>
-        </w:rPr>
-        <w:t xml:space="preserve">    player_weapon(Character,Weapon),</w:t>
-      </w:r>
-    </w:p>
-    <w:p>
-      <w:pPr>
-        <w:rPr>
-          <w:rFonts w:ascii="Times New Roman" w:hAnsi="Times New Roman" w:cs="Times New Roman"/>
+      <w:proofErr w:type="spellStart"/>
+      <w:r>
+        <w:rPr>
+          <w:rFonts w:ascii="Times New Roman" w:hAnsi="Times New Roman" w:cs="Times New Roman"/>
+          <w:lang w:val="en-US"/>
+        </w:rPr>
+        <w:t>has_team_</w:t>
+      </w:r>
+      <w:proofErr w:type="gramStart"/>
+      <w:r>
+        <w:rPr>
+          <w:rFonts w:ascii="Times New Roman" w:hAnsi="Times New Roman" w:cs="Times New Roman"/>
+          <w:lang w:val="en-US"/>
+        </w:rPr>
+        <w:t>grenades</w:t>
+      </w:r>
+      <w:proofErr w:type="spellEnd"/>
+      <w:r>
+        <w:rPr>
+          <w:rFonts w:ascii="Times New Roman" w:hAnsi="Times New Roman" w:cs="Times New Roman"/>
+          <w:lang w:val="en-US"/>
+        </w:rPr>
+        <w:t>(</w:t>
+      </w:r>
+      <w:proofErr w:type="gramEnd"/>
+      <w:r>
+        <w:rPr>
+          <w:rFonts w:ascii="Times New Roman" w:hAnsi="Times New Roman" w:cs="Times New Roman"/>
+          <w:lang w:val="en-US"/>
+        </w:rPr>
+        <w:t>Team):-</w:t>
+      </w:r>
+    </w:p>
+    <w:p>
+      <w:pPr>
+        <w:rPr>
+          <w:rFonts w:ascii="Times New Roman" w:hAnsi="Times New Roman" w:cs="Times New Roman"/>
+          <w:lang w:val="en-US"/>
         </w:rPr>
       </w:pPr>
       <w:r>
@@ -3377,11 +4190,190 @@
         </w:rPr>
         <w:t xml:space="preserve">    </w:t>
       </w:r>
-      <w:r>
-        <w:rPr>
-          <w:rFonts w:ascii="Times New Roman" w:hAnsi="Times New Roman" w:cs="Times New Roman"/>
-        </w:rPr>
-        <w:t>weapon_type(Weapon,grenade).</w:t>
+      <w:proofErr w:type="spellStart"/>
+      <w:r>
+        <w:rPr>
+          <w:rFonts w:ascii="Times New Roman" w:hAnsi="Times New Roman" w:cs="Times New Roman"/>
+          <w:lang w:val="en-US"/>
+        </w:rPr>
+        <w:t>team_in_</w:t>
+      </w:r>
+      <w:proofErr w:type="gramStart"/>
+      <w:r>
+        <w:rPr>
+          <w:rFonts w:ascii="Times New Roman" w:hAnsi="Times New Roman" w:cs="Times New Roman"/>
+          <w:lang w:val="en-US"/>
+        </w:rPr>
+        <w:t>game</w:t>
+      </w:r>
+      <w:proofErr w:type="spellEnd"/>
+      <w:r>
+        <w:rPr>
+          <w:rFonts w:ascii="Times New Roman" w:hAnsi="Times New Roman" w:cs="Times New Roman"/>
+          <w:lang w:val="en-US"/>
+        </w:rPr>
+        <w:t>(</w:t>
+      </w:r>
+      <w:proofErr w:type="gramEnd"/>
+      <w:r>
+        <w:rPr>
+          <w:rFonts w:ascii="Times New Roman" w:hAnsi="Times New Roman" w:cs="Times New Roman"/>
+          <w:lang w:val="en-US"/>
+        </w:rPr>
+        <w:t>Team),</w:t>
+      </w:r>
+    </w:p>
+    <w:p>
+      <w:pPr>
+        <w:rPr>
+          <w:rFonts w:ascii="Times New Roman" w:hAnsi="Times New Roman" w:cs="Times New Roman"/>
+          <w:lang w:val="en-US"/>
+        </w:rPr>
+      </w:pPr>
+      <w:r>
+        <w:rPr>
+          <w:rFonts w:ascii="Times New Roman" w:hAnsi="Times New Roman" w:cs="Times New Roman"/>
+          <w:lang w:val="en-US"/>
+        </w:rPr>
+        <w:t xml:space="preserve">    </w:t>
+      </w:r>
+      <w:proofErr w:type="spellStart"/>
+      <w:r>
+        <w:rPr>
+          <w:rFonts w:ascii="Times New Roman" w:hAnsi="Times New Roman" w:cs="Times New Roman"/>
+          <w:lang w:val="en-US"/>
+        </w:rPr>
+        <w:t>player_</w:t>
+      </w:r>
+      <w:proofErr w:type="gramStart"/>
+      <w:r>
+        <w:rPr>
+          <w:rFonts w:ascii="Times New Roman" w:hAnsi="Times New Roman" w:cs="Times New Roman"/>
+          <w:lang w:val="en-US"/>
+        </w:rPr>
+        <w:t>team</w:t>
+      </w:r>
+      <w:proofErr w:type="spellEnd"/>
+      <w:r>
+        <w:rPr>
+          <w:rFonts w:ascii="Times New Roman" w:hAnsi="Times New Roman" w:cs="Times New Roman"/>
+          <w:lang w:val="en-US"/>
+        </w:rPr>
+        <w:t>(</w:t>
+      </w:r>
+      <w:proofErr w:type="gramEnd"/>
+      <w:r>
+        <w:rPr>
+          <w:rFonts w:ascii="Times New Roman" w:hAnsi="Times New Roman" w:cs="Times New Roman"/>
+          <w:lang w:val="en-US"/>
+        </w:rPr>
+        <w:t>Character, Team),</w:t>
+      </w:r>
+    </w:p>
+    <w:p>
+      <w:pPr>
+        <w:rPr>
+          <w:rFonts w:ascii="Times New Roman" w:hAnsi="Times New Roman" w:cs="Times New Roman"/>
+          <w:lang w:val="en-US"/>
+        </w:rPr>
+      </w:pPr>
+      <w:r>
+        <w:rPr>
+          <w:rFonts w:ascii="Times New Roman" w:hAnsi="Times New Roman" w:cs="Times New Roman"/>
+          <w:lang w:val="en-US"/>
+        </w:rPr>
+        <w:t xml:space="preserve">    </w:t>
+      </w:r>
+      <w:proofErr w:type="spellStart"/>
+      <w:r>
+        <w:rPr>
+          <w:rFonts w:ascii="Times New Roman" w:hAnsi="Times New Roman" w:cs="Times New Roman"/>
+          <w:lang w:val="en-US"/>
+        </w:rPr>
+        <w:t>player_</w:t>
+      </w:r>
+      <w:proofErr w:type="gramStart"/>
+      <w:r>
+        <w:rPr>
+          <w:rFonts w:ascii="Times New Roman" w:hAnsi="Times New Roman" w:cs="Times New Roman"/>
+          <w:lang w:val="en-US"/>
+        </w:rPr>
+        <w:t>weapon</w:t>
+      </w:r>
+      <w:proofErr w:type="spellEnd"/>
+      <w:r>
+        <w:rPr>
+          <w:rFonts w:ascii="Times New Roman" w:hAnsi="Times New Roman" w:cs="Times New Roman"/>
+          <w:lang w:val="en-US"/>
+        </w:rPr>
+        <w:t>(</w:t>
+      </w:r>
+      <w:proofErr w:type="spellStart"/>
+      <w:proofErr w:type="gramEnd"/>
+      <w:r>
+        <w:rPr>
+          <w:rFonts w:ascii="Times New Roman" w:hAnsi="Times New Roman" w:cs="Times New Roman"/>
+          <w:lang w:val="en-US"/>
+        </w:rPr>
+        <w:t>Character,Weapon</w:t>
+      </w:r>
+      <w:proofErr w:type="spellEnd"/>
+      <w:r>
+        <w:rPr>
+          <w:rFonts w:ascii="Times New Roman" w:hAnsi="Times New Roman" w:cs="Times New Roman"/>
+          <w:lang w:val="en-US"/>
+        </w:rPr>
+        <w:t>),</w:t>
+      </w:r>
+    </w:p>
+    <w:p>
+      <w:pPr>
+        <w:rPr>
+          <w:rFonts w:ascii="Times New Roman" w:hAnsi="Times New Roman" w:cs="Times New Roman"/>
+        </w:rPr>
+      </w:pPr>
+      <w:r>
+        <w:rPr>
+          <w:rFonts w:ascii="Times New Roman" w:hAnsi="Times New Roman" w:cs="Times New Roman"/>
+          <w:lang w:val="en-US"/>
+        </w:rPr>
+        <w:t xml:space="preserve">    </w:t>
+      </w:r>
+      <w:proofErr w:type="spellStart"/>
+      <w:r>
+        <w:rPr>
+          <w:rFonts w:ascii="Times New Roman" w:hAnsi="Times New Roman" w:cs="Times New Roman"/>
+        </w:rPr>
+        <w:t>weapon_</w:t>
+      </w:r>
+      <w:proofErr w:type="gramStart"/>
+      <w:r>
+        <w:rPr>
+          <w:rFonts w:ascii="Times New Roman" w:hAnsi="Times New Roman" w:cs="Times New Roman"/>
+        </w:rPr>
+        <w:t>type</w:t>
+      </w:r>
+      <w:proofErr w:type="spellEnd"/>
+      <w:r>
+        <w:rPr>
+          <w:rFonts w:ascii="Times New Roman" w:hAnsi="Times New Roman" w:cs="Times New Roman"/>
+        </w:rPr>
+        <w:t>(</w:t>
+      </w:r>
+      <w:proofErr w:type="spellStart"/>
+      <w:proofErr w:type="gramEnd"/>
+      <w:r>
+        <w:rPr>
+          <w:rFonts w:ascii="Times New Roman" w:hAnsi="Times New Roman" w:cs="Times New Roman"/>
+        </w:rPr>
+        <w:t>Weapon,grenade</w:t>
+      </w:r>
+      <w:proofErr w:type="spellEnd"/>
+      <w:r>
+        <w:rPr>
+          <w:rFonts w:ascii="Times New Roman" w:hAnsi="Times New Roman" w:cs="Times New Roman"/>
+        </w:rPr>
+        <w:t>).</w:t>
       </w:r>
     </w:p>
     <w:p>
@@ -3505,6 +4497,7 @@
         </w:rPr>
         <w:t xml:space="preserve">Цель была достигнута – была разработана база знаний и онтология по игре </w:t>
       </w:r>
+      <w:proofErr w:type="gramStart"/>
       <w:r>
         <w:rPr>
           <w:rFonts w:ascii="Times New Roman" w:hAnsi="Times New Roman" w:cs="Times New Roman"/>
@@ -3525,6 +4518,7 @@
         </w:rPr>
         <w:t>GO</w:t>
       </w:r>
+      <w:proofErr w:type="gramEnd"/>
       <w:r>
         <w:rPr>
           <w:rFonts w:ascii="Times New Roman" w:hAnsi="Times New Roman" w:cs="Times New Roman"/>
@@ -3586,6 +4580,7 @@
         </w:rPr>
         <w:t xml:space="preserve">Разработанное приложение может помочь новым игрокам узнать большее про игровой процесс, подобрать себе подходящего персонажа или оружие, узнать какие карты есть в игре. Оно может применяться на различных игровых форумах или сайтах про игру </w:t>
       </w:r>
+      <w:proofErr w:type="gramStart"/>
       <w:r>
         <w:rPr>
           <w:rFonts w:ascii="Times New Roman" w:hAnsi="Times New Roman" w:cs="Times New Roman"/>
@@ -3606,6 +4601,7 @@
         </w:rPr>
         <w:t>GO</w:t>
       </w:r>
+      <w:proofErr w:type="gramEnd"/>
       <w:r>
         <w:rPr>
           <w:rFonts w:ascii="Times New Roman" w:hAnsi="Times New Roman" w:cs="Times New Roman"/>
@@ -4529,15 +5525,6 @@
   </w:abstractNum>
   <w:num w:numId="1" w16cid:durableId="1208879807">
     <w:abstractNumId w:val="4"/>
-    <w:lvlOverride w:ilvl="0"/>
-    <w:lvlOverride w:ilvl="1"/>
-    <w:lvlOverride w:ilvl="2"/>
-    <w:lvlOverride w:ilvl="3"/>
-    <w:lvlOverride w:ilvl="4"/>
-    <w:lvlOverride w:ilvl="5"/>
-    <w:lvlOverride w:ilvl="6"/>
-    <w:lvlOverride w:ilvl="7"/>
-    <w:lvlOverride w:ilvl="8"/>
   </w:num>
   <w:num w:numId="2" w16cid:durableId="207453728">
     <w:abstractNumId w:val="4"/>
@@ -4972,6 +5959,7 @@
   <w:style w:type="character" w:default="1" w:styleId="a0">
     <w:name w:val="Default Paragraph Font"/>
     <w:uiPriority w:val="1"/>
+    <w:semiHidden/>
     <w:unhideWhenUsed/>
   </w:style>
   <w:style w:type="table" w:default="1" w:styleId="a1">

</xml_diff>